<commit_message>
Added Objectives System Validation and Testing + extra
Rewrote "Software Testing and Validation" to "System Validation and
Testing" like in the Project Guide.
</commit_message>
<xml_diff>
--- a/Work Plan/Work Plan V2.docx
+++ b/Work Plan/Work Plan V2.docx
@@ -468,13 +468,11 @@
         <w:jc w:val="center"/>
         <w:rPr>
           <w:szCs w:val="24"/>
-          <w:lang w:val="en-GB"/>
         </w:rPr>
       </w:pPr>
       <w:r>
         <w:rPr>
           <w:szCs w:val="24"/>
-          <w:lang w:val="en-GB"/>
         </w:rPr>
         <w:t>Verschuuren R.T. (Rolf)</w:t>
       </w:r>
@@ -482,21 +480,14 @@
     <w:p>
       <w:pPr>
         <w:jc w:val="center"/>
-        <w:rPr>
-          <w:lang w:val="en-GB"/>
-        </w:rPr>
       </w:pPr>
       <w:r>
         <w:rPr>
           <w:szCs w:val="24"/>
-          <w:lang w:val="en-GB"/>
         </w:rPr>
         <w:t>Version 2</w:t>
       </w:r>
       <w:r>
-        <w:rPr>
-          <w:lang w:val="en-GB"/>
-        </w:rPr>
         <w:br w:type="page"/>
       </w:r>
     </w:p>
@@ -537,7 +528,17 @@
               <w:color w:val="000000" w:themeColor="text1"/>
               <w:lang w:val="en-GB"/>
             </w:rPr>
-            <w:t>Contents</w:t>
+            <w:t>Conten</w:t>
+          </w:r>
+          <w:bookmarkStart w:id="0" w:name="_GoBack"/>
+          <w:bookmarkEnd w:id="0"/>
+          <w:r>
+            <w:rPr>
+              <w:rFonts w:ascii="Baskerville Old Face" w:hAnsi="Baskerville Old Face"/>
+              <w:color w:val="000000" w:themeColor="text1"/>
+              <w:lang w:val="en-GB"/>
+            </w:rPr>
+            <w:t>ts</w:t>
           </w:r>
         </w:p>
         <w:p>
@@ -578,7 +579,7 @@
             </w:rPr>
             <w:fldChar w:fldCharType="separate"/>
           </w:r>
-          <w:hyperlink w:anchor="_Toc411690642" w:history="1">
+          <w:hyperlink w:anchor="_Toc411691501" w:history="1">
             <w:r>
               <w:rPr>
                 <w:rStyle w:val="Hyperlink"/>
@@ -606,7 +607,7 @@
                 <w:noProof/>
                 <w:webHidden/>
               </w:rPr>
-              <w:instrText xml:space="preserve"> PAGEREF _Toc411690642 \h </w:instrText>
+              <w:instrText xml:space="preserve"> PAGEREF _Toc411691501 \h </w:instrText>
             </w:r>
             <w:r>
               <w:rPr>
@@ -650,7 +651,7 @@
               <w:lang w:val="en-GB" w:eastAsia="en-GB"/>
             </w:rPr>
           </w:pPr>
-          <w:hyperlink w:anchor="_Toc411690643" w:history="1">
+          <w:hyperlink w:anchor="_Toc411691502" w:history="1">
             <w:r>
               <w:rPr>
                 <w:rStyle w:val="Hyperlink"/>
@@ -678,7 +679,7 @@
                 <w:noProof/>
                 <w:webHidden/>
               </w:rPr>
-              <w:instrText xml:space="preserve"> PAGEREF _Toc411690643 \h </w:instrText>
+              <w:instrText xml:space="preserve"> PAGEREF _Toc411691502 \h </w:instrText>
             </w:r>
             <w:r>
               <w:rPr>
@@ -722,7 +723,7 @@
               <w:lang w:val="en-GB" w:eastAsia="en-GB"/>
             </w:rPr>
           </w:pPr>
-          <w:hyperlink w:anchor="_Toc411690644" w:history="1">
+          <w:hyperlink w:anchor="_Toc411691503" w:history="1">
             <w:r>
               <w:rPr>
                 <w:rStyle w:val="Hyperlink"/>
@@ -750,7 +751,7 @@
                 <w:noProof/>
                 <w:webHidden/>
               </w:rPr>
-              <w:instrText xml:space="preserve"> PAGEREF _Toc411690644 \h </w:instrText>
+              <w:instrText xml:space="preserve"> PAGEREF _Toc411691503 \h </w:instrText>
             </w:r>
             <w:r>
               <w:rPr>
@@ -794,7 +795,7 @@
               <w:lang w:val="en-GB" w:eastAsia="en-GB"/>
             </w:rPr>
           </w:pPr>
-          <w:hyperlink w:anchor="_Toc411690645" w:history="1">
+          <w:hyperlink w:anchor="_Toc411691504" w:history="1">
             <w:r>
               <w:rPr>
                 <w:rStyle w:val="Hyperlink"/>
@@ -822,7 +823,7 @@
                 <w:noProof/>
                 <w:webHidden/>
               </w:rPr>
-              <w:instrText xml:space="preserve"> PAGEREF _Toc411690645 \h </w:instrText>
+              <w:instrText xml:space="preserve"> PAGEREF _Toc411691504 \h </w:instrText>
             </w:r>
             <w:r>
               <w:rPr>
@@ -866,7 +867,7 @@
               <w:lang w:val="en-GB" w:eastAsia="en-GB"/>
             </w:rPr>
           </w:pPr>
-          <w:hyperlink w:anchor="_Toc411690646" w:history="1">
+          <w:hyperlink w:anchor="_Toc411691505" w:history="1">
             <w:r>
               <w:rPr>
                 <w:rStyle w:val="Hyperlink"/>
@@ -894,7 +895,7 @@
                 <w:noProof/>
                 <w:webHidden/>
               </w:rPr>
-              <w:instrText xml:space="preserve"> PAGEREF _Toc411690646 \h </w:instrText>
+              <w:instrText xml:space="preserve"> PAGEREF _Toc411691505 \h </w:instrText>
             </w:r>
             <w:r>
               <w:rPr>
@@ -938,7 +939,7 @@
               <w:lang w:val="en-GB" w:eastAsia="en-GB"/>
             </w:rPr>
           </w:pPr>
-          <w:hyperlink w:anchor="_Toc411690647" w:history="1">
+          <w:hyperlink w:anchor="_Toc411691506" w:history="1">
             <w:r>
               <w:rPr>
                 <w:rStyle w:val="Hyperlink"/>
@@ -966,7 +967,7 @@
                 <w:noProof/>
                 <w:webHidden/>
               </w:rPr>
-              <w:instrText xml:space="preserve"> PAGEREF _Toc411690647 \h </w:instrText>
+              <w:instrText xml:space="preserve"> PAGEREF _Toc411691506 \h </w:instrText>
             </w:r>
             <w:r>
               <w:rPr>
@@ -1010,7 +1011,7 @@
               <w:lang w:val="en-GB" w:eastAsia="en-GB"/>
             </w:rPr>
           </w:pPr>
-          <w:hyperlink w:anchor="_Toc411690648" w:history="1">
+          <w:hyperlink w:anchor="_Toc411691507" w:history="1">
             <w:r>
               <w:rPr>
                 <w:rStyle w:val="Hyperlink"/>
@@ -1038,7 +1039,7 @@
                 <w:noProof/>
                 <w:webHidden/>
               </w:rPr>
-              <w:instrText xml:space="preserve"> PAGEREF _Toc411690648 \h </w:instrText>
+              <w:instrText xml:space="preserve"> PAGEREF _Toc411691507 \h </w:instrText>
             </w:r>
             <w:r>
               <w:rPr>
@@ -1082,7 +1083,7 @@
               <w:lang w:val="en-GB" w:eastAsia="en-GB"/>
             </w:rPr>
           </w:pPr>
-          <w:hyperlink w:anchor="_Toc411690649" w:history="1">
+          <w:hyperlink w:anchor="_Toc411691508" w:history="1">
             <w:r>
               <w:rPr>
                 <w:rStyle w:val="Hyperlink"/>
@@ -1110,7 +1111,7 @@
                 <w:noProof/>
                 <w:webHidden/>
               </w:rPr>
-              <w:instrText xml:space="preserve"> PAGEREF _Toc411690649 \h </w:instrText>
+              <w:instrText xml:space="preserve"> PAGEREF _Toc411691508 \h </w:instrText>
             </w:r>
             <w:r>
               <w:rPr>
@@ -1154,7 +1155,7 @@
               <w:lang w:val="en-GB" w:eastAsia="en-GB"/>
             </w:rPr>
           </w:pPr>
-          <w:hyperlink w:anchor="_Toc411690650" w:history="1">
+          <w:hyperlink w:anchor="_Toc411691509" w:history="1">
             <w:r>
               <w:rPr>
                 <w:rStyle w:val="Hyperlink"/>
@@ -1182,7 +1183,7 @@
                 <w:noProof/>
                 <w:webHidden/>
               </w:rPr>
-              <w:instrText xml:space="preserve"> PAGEREF _Toc411690650 \h </w:instrText>
+              <w:instrText xml:space="preserve"> PAGEREF _Toc411691509 \h </w:instrText>
             </w:r>
             <w:r>
               <w:rPr>
@@ -1226,7 +1227,7 @@
               <w:lang w:val="en-GB" w:eastAsia="en-GB"/>
             </w:rPr>
           </w:pPr>
-          <w:hyperlink w:anchor="_Toc411690651" w:history="1">
+          <w:hyperlink w:anchor="_Toc411691510" w:history="1">
             <w:r>
               <w:rPr>
                 <w:rStyle w:val="Hyperlink"/>
@@ -1254,7 +1255,7 @@
                 <w:noProof/>
                 <w:webHidden/>
               </w:rPr>
-              <w:instrText xml:space="preserve"> PAGEREF _Toc411690651 \h </w:instrText>
+              <w:instrText xml:space="preserve"> PAGEREF _Toc411691510 \h </w:instrText>
             </w:r>
             <w:r>
               <w:rPr>
@@ -1298,7 +1299,7 @@
               <w:lang w:val="en-GB" w:eastAsia="en-GB"/>
             </w:rPr>
           </w:pPr>
-          <w:hyperlink w:anchor="_Toc411690652" w:history="1">
+          <w:hyperlink w:anchor="_Toc411691511" w:history="1">
             <w:r>
               <w:rPr>
                 <w:rStyle w:val="Hyperlink"/>
@@ -1326,7 +1327,7 @@
                 <w:noProof/>
                 <w:webHidden/>
               </w:rPr>
-              <w:instrText xml:space="preserve"> PAGEREF _Toc411690652 \h </w:instrText>
+              <w:instrText xml:space="preserve"> PAGEREF _Toc411691511 \h </w:instrText>
             </w:r>
             <w:r>
               <w:rPr>
@@ -1346,7 +1347,7 @@
                 <w:noProof/>
                 <w:webHidden/>
               </w:rPr>
-              <w:t>5</w:t>
+              <w:t>6</w:t>
             </w:r>
             <w:r>
               <w:rPr>
@@ -1384,8 +1385,6 @@
         </w:rPr>
         <w:br w:type="page"/>
       </w:r>
-      <w:bookmarkStart w:id="0" w:name="_GoBack"/>
-      <w:bookmarkEnd w:id="0"/>
     </w:p>
     <w:p>
       <w:pPr>
@@ -1395,7 +1394,7 @@
           <w:lang w:val="en-GB"/>
         </w:rPr>
       </w:pPr>
-      <w:bookmarkStart w:id="1" w:name="_Toc411690642"/>
+      <w:bookmarkStart w:id="1" w:name="_Toc411691501"/>
       <w:r>
         <w:rPr>
           <w:szCs w:val="24"/>
@@ -1426,7 +1425,7 @@
           <w:lang w:val="en-GB"/>
         </w:rPr>
       </w:pPr>
-      <w:bookmarkStart w:id="2" w:name="_Toc411690643"/>
+      <w:bookmarkStart w:id="2" w:name="_Toc411691502"/>
       <w:r>
         <w:rPr>
           <w:lang w:val="en-GB"/>
@@ -1442,7 +1441,7 @@
           <w:lang w:val="en-GB"/>
         </w:rPr>
       </w:pPr>
-      <w:bookmarkStart w:id="3" w:name="_Toc411690644"/>
+      <w:bookmarkStart w:id="3" w:name="_Toc411691503"/>
       <w:r>
         <w:rPr>
           <w:lang w:val="en-GB"/>
@@ -1485,7 +1484,7 @@
           <w:lang w:val="en-GB"/>
         </w:rPr>
       </w:pPr>
-      <w:bookmarkStart w:id="4" w:name="_Toc411690645"/>
+      <w:bookmarkStart w:id="4" w:name="_Toc411691504"/>
       <w:r>
         <w:rPr>
           <w:lang w:val="en-GB"/>
@@ -1600,7 +1599,7 @@
           <w:lang w:val="en-GB"/>
         </w:rPr>
       </w:pPr>
-      <w:bookmarkStart w:id="5" w:name="_Toc411690646"/>
+      <w:bookmarkStart w:id="5" w:name="_Toc411691505"/>
       <w:r>
         <w:rPr>
           <w:lang w:val="en-GB"/>
@@ -1695,7 +1694,7 @@
           <w:lang w:val="en-US"/>
         </w:rPr>
       </w:pPr>
-      <w:bookmarkStart w:id="6" w:name="_Toc411690647"/>
+      <w:bookmarkStart w:id="6" w:name="_Toc411691506"/>
       <w:r>
         <w:rPr>
           <w:lang w:val="en-US"/>
@@ -1778,7 +1777,7 @@
           <w:lang w:val="en-US"/>
         </w:rPr>
       </w:pPr>
-      <w:bookmarkStart w:id="7" w:name="_Toc411690648"/>
+      <w:bookmarkStart w:id="7" w:name="_Toc411691507"/>
       <w:r>
         <w:rPr>
           <w:lang w:val="en-US"/>
@@ -1841,7 +1840,7 @@
           <w:lang w:val="en-GB"/>
         </w:rPr>
       </w:pPr>
-      <w:bookmarkStart w:id="8" w:name="_Toc411690649"/>
+      <w:bookmarkStart w:id="8" w:name="_Toc411691508"/>
       <w:r>
         <w:rPr>
           <w:lang w:val="en-GB"/>
@@ -1860,7 +1859,136 @@
         <w:rPr>
           <w:lang w:val="en-GB"/>
         </w:rPr>
-        <w:t>&lt;to be added&gt;</w:t>
+        <w:t xml:space="preserve">The objective of </w:t>
+      </w:r>
+      <w:r>
+        <w:rPr>
+          <w:lang w:val="en-GB"/>
+        </w:rPr>
+        <w:t>System</w:t>
+      </w:r>
+      <w:r>
+        <w:rPr>
+          <w:lang w:val="en-GB"/>
+        </w:rPr>
+        <w:t xml:space="preserve"> </w:t>
+      </w:r>
+      <w:r>
+        <w:rPr>
+          <w:lang w:val="en-GB"/>
+        </w:rPr>
+        <w:t>Validation</w:t>
+      </w:r>
+      <w:r>
+        <w:rPr>
+          <w:lang w:val="en-GB"/>
+        </w:rPr>
+        <w:t xml:space="preserve"> and </w:t>
+      </w:r>
+      <w:r>
+        <w:rPr>
+          <w:lang w:val="en-GB"/>
+        </w:rPr>
+        <w:t>Testing</w:t>
+      </w:r>
+      <w:r>
+        <w:rPr>
+          <w:lang w:val="en-GB"/>
+        </w:rPr>
+        <w:t xml:space="preserve"> is to verify whether or not the end product meets the initial requirements. </w:t>
+      </w:r>
+      <w:r>
+        <w:rPr>
+          <w:lang w:val="en-GB"/>
+        </w:rPr>
+        <w:t>System</w:t>
+      </w:r>
+      <w:r>
+        <w:rPr>
+          <w:lang w:val="en-GB"/>
+        </w:rPr>
+        <w:t xml:space="preserve"> </w:t>
+      </w:r>
+      <w:r>
+        <w:rPr>
+          <w:lang w:val="en-GB"/>
+        </w:rPr>
+        <w:t>Validation</w:t>
+      </w:r>
+      <w:r>
+        <w:rPr>
+          <w:lang w:val="en-GB"/>
+        </w:rPr>
+        <w:t xml:space="preserve"> and </w:t>
+      </w:r>
+      <w:r>
+        <w:rPr>
+          <w:lang w:val="en-GB"/>
+        </w:rPr>
+        <w:t>Testing</w:t>
+      </w:r>
+      <w:r>
+        <w:rPr>
+          <w:lang w:val="en-GB"/>
+        </w:rPr>
+        <w:t xml:space="preserve"> is carried out during all the other software related steps. The process is splinted in 3 main methods: Code Review ,</w:t>
+      </w:r>
+      <w:r>
+        <w:rPr>
+          <w:lang w:val="en-GB"/>
+        </w:rPr>
+        <w:t xml:space="preserve"> Test Cases and Formal Proofs. </w:t>
+      </w:r>
+    </w:p>
+    <w:p>
+      <w:pPr>
+        <w:rPr>
+          <w:lang w:val="en-GB"/>
+        </w:rPr>
+      </w:pPr>
+      <w:r>
+        <w:rPr>
+          <w:lang w:val="en-GB"/>
+        </w:rPr>
+        <w:t>Code review consists of having a group of people assess and review lines of code. For every review a report has to be created, from a simple Walkthrough to a Formal P</w:t>
+      </w:r>
+      <w:r>
+        <w:rPr>
+          <w:lang w:val="en-GB"/>
+        </w:rPr>
+        <w:t xml:space="preserve">eer Review or Pair Programing. </w:t>
+      </w:r>
+    </w:p>
+    <w:p>
+      <w:pPr>
+        <w:rPr>
+          <w:lang w:val="en-GB"/>
+        </w:rPr>
+      </w:pPr>
+      <w:r>
+        <w:rPr>
+          <w:lang w:val="en-GB"/>
+        </w:rPr>
+        <w:t>Test Cases must be created describing with an input and an expected output, the Test Run must cover all statements, conditions and decisions, all executions of the test cases must be documented along with a descrip</w:t>
+      </w:r>
+      <w:r>
+        <w:rPr>
+          <w:lang w:val="en-GB"/>
+        </w:rPr>
+        <w:t>tion of the result of the test.</w:t>
+      </w:r>
+    </w:p>
+    <w:p>
+      <w:pPr>
+        <w:rPr>
+          <w:lang w:val="en-GB"/>
+        </w:rPr>
+      </w:pPr>
+      <w:r>
+        <w:rPr>
+          <w:lang w:val="en-GB"/>
+        </w:rPr>
+        <w:t>The Formal Proofs is checking if requirements written in a mathematical logic satisfy the UPPAAL models of the Software Specification.</w:t>
       </w:r>
     </w:p>
     <w:p>
@@ -1870,7 +1998,7 @@
           <w:lang w:val="en-GB"/>
         </w:rPr>
       </w:pPr>
-      <w:bookmarkStart w:id="9" w:name="_Toc411690650"/>
+      <w:bookmarkStart w:id="9" w:name="_Toc411691509"/>
       <w:r>
         <w:rPr>
           <w:lang w:val="en-GB"/>
@@ -1899,7 +2027,7 @@
           <w:lang w:val="en-US"/>
         </w:rPr>
       </w:pPr>
-      <w:bookmarkStart w:id="10" w:name="_Toc411690651"/>
+      <w:bookmarkStart w:id="10" w:name="_Toc411691510"/>
       <w:r>
         <w:rPr>
           <w:lang w:val="en-US"/>
@@ -1939,6 +2067,7 @@
           <w:b/>
           <w:lang w:val="en-GB"/>
         </w:rPr>
+        <w:lastRenderedPageBreak/>
         <w:t>The secretary</w:t>
       </w:r>
       <w:r>
@@ -1990,12 +2119,159 @@
     </w:p>
     <w:p>
       <w:pPr>
+        <w:rPr>
+          <w:lang w:val="en-GB"/>
+        </w:rPr>
+      </w:pPr>
+    </w:p>
+    <w:p>
+      <w:pPr>
+        <w:rPr>
+          <w:lang w:val="en-GB"/>
+        </w:rPr>
+      </w:pPr>
+    </w:p>
+    <w:p>
+      <w:pPr>
+        <w:rPr>
+          <w:lang w:val="en-GB"/>
+        </w:rPr>
+      </w:pPr>
+    </w:p>
+    <w:p>
+      <w:pPr>
+        <w:rPr>
+          <w:lang w:val="en-GB"/>
+        </w:rPr>
+      </w:pPr>
+    </w:p>
+    <w:p>
+      <w:pPr>
+        <w:rPr>
+          <w:lang w:val="en-GB"/>
+        </w:rPr>
+      </w:pPr>
+    </w:p>
+    <w:p>
+      <w:pPr>
+        <w:rPr>
+          <w:lang w:val="en-GB"/>
+        </w:rPr>
+      </w:pPr>
+    </w:p>
+    <w:p>
+      <w:pPr>
+        <w:rPr>
+          <w:lang w:val="en-GB"/>
+        </w:rPr>
+      </w:pPr>
+    </w:p>
+    <w:p>
+      <w:pPr>
+        <w:rPr>
+          <w:lang w:val="en-GB"/>
+        </w:rPr>
+      </w:pPr>
+    </w:p>
+    <w:p>
+      <w:pPr>
+        <w:rPr>
+          <w:lang w:val="en-GB"/>
+        </w:rPr>
+      </w:pPr>
+    </w:p>
+    <w:p>
+      <w:pPr>
+        <w:rPr>
+          <w:lang w:val="en-GB"/>
+        </w:rPr>
+      </w:pPr>
+    </w:p>
+    <w:p>
+      <w:pPr>
+        <w:rPr>
+          <w:lang w:val="en-GB"/>
+        </w:rPr>
+      </w:pPr>
+    </w:p>
+    <w:p>
+      <w:pPr>
+        <w:rPr>
+          <w:lang w:val="en-GB"/>
+        </w:rPr>
+      </w:pPr>
+    </w:p>
+    <w:p>
+      <w:pPr>
+        <w:rPr>
+          <w:lang w:val="en-GB"/>
+        </w:rPr>
+      </w:pPr>
+    </w:p>
+    <w:p>
+      <w:pPr>
+        <w:rPr>
+          <w:lang w:val="en-GB"/>
+        </w:rPr>
+      </w:pPr>
+    </w:p>
+    <w:p>
+      <w:pPr>
+        <w:rPr>
+          <w:lang w:val="en-GB"/>
+        </w:rPr>
+      </w:pPr>
+    </w:p>
+    <w:p>
+      <w:pPr>
+        <w:rPr>
+          <w:lang w:val="en-GB"/>
+        </w:rPr>
+      </w:pPr>
+    </w:p>
+    <w:p>
+      <w:pPr>
+        <w:rPr>
+          <w:lang w:val="en-GB"/>
+        </w:rPr>
+      </w:pPr>
+    </w:p>
+    <w:p>
+      <w:pPr>
+        <w:rPr>
+          <w:lang w:val="en-GB"/>
+        </w:rPr>
+      </w:pPr>
+    </w:p>
+    <w:p>
+      <w:pPr>
+        <w:rPr>
+          <w:lang w:val="en-GB"/>
+        </w:rPr>
+      </w:pPr>
+    </w:p>
+    <w:p>
+      <w:pPr>
+        <w:rPr>
+          <w:lang w:val="en-GB"/>
+        </w:rPr>
+      </w:pPr>
+    </w:p>
+    <w:p>
+      <w:pPr>
+        <w:rPr>
+          <w:lang w:val="en-GB"/>
+        </w:rPr>
+      </w:pPr>
+    </w:p>
+    <w:p>
+      <w:pPr>
         <w:pStyle w:val="Kop1"/>
         <w:rPr>
           <w:lang w:val="en-GB"/>
         </w:rPr>
       </w:pPr>
-      <w:bookmarkStart w:id="11" w:name="_Toc411690652"/>
+      <w:bookmarkStart w:id="11" w:name="_Toc411691511"/>
       <w:r>
         <w:rPr>
           <w:lang w:val="en-GB"/>
@@ -5073,7 +5349,7 @@
           <w:rPr>
             <w:noProof/>
           </w:rPr>
-          <w:t>2</w:t>
+          <w:t>8</w:t>
         </w:r>
         <w:r>
           <w:fldChar w:fldCharType="end"/>
@@ -5580,6 +5856,7 @@
   <w:style w:type="character" w:default="1" w:styleId="Standaardalinea-lettertype">
     <w:name w:val="Default Paragraph Font"/>
     <w:uiPriority w:val="1"/>
+    <w:semiHidden/>
     <w:unhideWhenUsed/>
   </w:style>
   <w:style w:type="table" w:default="1" w:styleId="Standaardtabel">
@@ -6087,7 +6364,7 @@
 </file>
 
 <file path=customXml/itemProps1.xml><?xml version="1.0" encoding="utf-8"?>
-<ds:datastoreItem xmlns:ds="http://schemas.openxmlformats.org/officeDocument/2006/customXml" ds:itemID="{CA2760C4-C7F3-42B4-8A24-95D5E08C4236}">
+<ds:datastoreItem xmlns:ds="http://schemas.openxmlformats.org/officeDocument/2006/customXml" ds:itemID="{965A3639-8FD8-4C76-8256-D9AFCF6D3670}">
   <ds:schemaRefs>
     <ds:schemaRef ds:uri="http://schemas.openxmlformats.org/officeDocument/2006/bibliography"/>
   </ds:schemaRefs>

</xml_diff>